<commit_message>
Restructure output document and code
</commit_message>
<xml_diff>
--- a/Country Reports/MAL-Recent-Economic-Developments.docx
+++ b/Country Reports/MAL-Recent-Economic-Developments.docx
@@ -15,7 +15,7 @@
         <w:pStyle w:val="Heading1"/>
       </w:pPr>
       <w:r>
-        <w:t>GDP growth in 2019 slowed down</w:t>
+        <w:t>GDP growth in 2019 rose</w:t>
       </w:r>
     </w:p>
     <w:p>
@@ -23,25 +23,13 @@
         <w:jc w:val="both"/>
       </w:pPr>
       <w:r>
-        <w:t>GDP growth slowed down from 4.7% in 2018 to 4.3% in 2019. On the demand side, private consumption, accounting for 59.8% of GDP, contributed the most with 4.4 percentage points (pp).</w:t>
+        <w:t>GDP growth rose by 4.3% year-on-year (yoy) in 2019.</w:t>
       </w:r>
       <w:r>
-        <w:t xml:space="preserve"> Net exports gave 0.6pp.</w:t>
+        <w:t xml:space="preserve"> On the demand side, private consumption (59.8% of GDP) contributed the most to growth, with 4.4 percentage points (pp).</w:t>
       </w:r>
       <w:r>
-        <w:t xml:space="preserve"> Government expenditure gave 0.2pp.</w:t>
-      </w:r>
-      <w:r>
-        <w:t xml:space="preserve"> On the other hand, gross capital formation shaved 0.9pp from growth.</w:t>
-      </w:r>
-      <w:r>
-        <w:t xml:space="preserve"> On the supply side, services, accounting for 54.2% of GDP, contributed the most with 3.3pp.</w:t>
-      </w:r>
-      <w:r>
-        <w:t xml:space="preserve"> Industry (including construction) gave 0.9pp.</w:t>
-      </w:r>
-      <w:r>
-        <w:t xml:space="preserve"> Agriculture shared 0.1pp.</w:t>
+        <w:t xml:space="preserve"> On the supply side, services (54.2% of GDP) contributed the most to growth, with 3.3pp.</w:t>
       </w:r>
     </w:p>
     <w:p>
@@ -88,7 +76,7 @@
         <w:pStyle w:val="Heading2"/>
       </w:pPr>
       <w:r>
-        <w:t>Net exports achieved largest gain on the demand side</w:t>
+        <w:t>Net exports jumped the fastest on the demand side</w:t>
       </w:r>
     </w:p>
     <w:p>
@@ -96,16 +84,16 @@
         <w:jc w:val="both"/>
       </w:pPr>
       <w:r>
-        <w:t>Net exports grew by the biggest margin at 10.1% annual growth.</w:t>
+        <w:t>Net exports jumped by the largest margin (12.8%).</w:t>
       </w:r>
       <w:r>
-        <w:t xml:space="preserve"> Private consumption grew by 7.6%.</w:t>
+        <w:t xml:space="preserve"> Private consumption picked up by 7.6%.</w:t>
       </w:r>
       <w:r>
-        <w:t xml:space="preserve"> Government expenditure picked up by 2.0%.</w:t>
+        <w:t xml:space="preserve"> Government expenditure grew by 2.0%.</w:t>
       </w:r>
       <w:r>
-        <w:t xml:space="preserve"> On the other hand, gross capital formation shrank by 3.8%.</w:t>
+        <w:t xml:space="preserve"> On the other hand, gross capital formation contracted by 3.9%.</w:t>
       </w:r>
     </w:p>
     <w:p>
@@ -113,7 +101,7 @@
         <w:pStyle w:val="Heading2"/>
       </w:pPr>
       <w:r>
-        <w:t>On the supply side, growth in services accelerated the fastest</w:t>
+        <w:t>On the supply side, services grew the fastest</w:t>
       </w:r>
     </w:p>
     <w:p>
@@ -121,13 +109,13 @@
         <w:jc w:val="both"/>
       </w:pPr>
       <w:r>
-        <w:t>Services grew by the largest edge at 6.1% annual growth.</w:t>
+        <w:t>Services grew the most rapidly (6.1%).</w:t>
       </w:r>
       <w:r>
-        <w:t xml:space="preserve"> Industry (including construction) picked up by 2.4%.</w:t>
+        <w:t xml:space="preserve"> Industry (including construction) increased by 2.3%.</w:t>
       </w:r>
       <w:r>
-        <w:t xml:space="preserve"> Agriculture jumped by 1.8%.</w:t>
+        <w:t xml:space="preserve"> Agriculture picked up by 2.0%.</w:t>
       </w:r>
     </w:p>
     <w:p>
@@ -135,7 +123,7 @@
         <w:pStyle w:val="Heading2"/>
       </w:pPr>
       <w:r>
-        <w:t>Unemployment remained; inflation plunged</w:t>
+        <w:t>Unemployment stayed; inflation declined</w:t>
       </w:r>
     </w:p>
     <w:p>
@@ -143,46 +131,13 @@
         <w:jc w:val="both"/>
       </w:pPr>
       <w:r>
-        <w:t>Unemployment rate remained from 3.3% in 2018 to 3.3% in 2019. Consequently, inflation plunged from 0.9% to 0.7%. At the end of the year, the central bank set the policy rate at 3.0%.</w:t>
+        <w:t>Unemployment stayed from 3.3% in 2018 to 3.3% in 2019,</w:t>
       </w:r>
-    </w:p>
-    <w:p>
-      <w:pPr>
-        <w:jc w:val="center"/>
-      </w:pPr>
       <w:r>
-        <w:drawing>
-          <wp:inline xmlns:a="http://schemas.openxmlformats.org/drawingml/2006/main" xmlns:pic="http://schemas.openxmlformats.org/drawingml/2006/picture">
-            <wp:extent cx="5040000" cy="2520000"/>
-            <wp:docPr id="2" name="Picture 2"/>
-            <wp:cNvGraphicFramePr>
-              <a:graphicFrameLocks noChangeAspect="1"/>
-            </wp:cNvGraphicFramePr>
-            <a:graphic>
-              <a:graphicData uri="http://schemas.openxmlformats.org/drawingml/2006/picture">
-                <pic:pic>
-                  <pic:nvPicPr>
-                    <pic:cNvPr id="0" name="MAL_unemployment_inflation.png"/>
-                    <pic:cNvPicPr/>
-                  </pic:nvPicPr>
-                  <pic:blipFill>
-                    <a:blip r:embed="rId10"/>
-                    <a:stretch>
-                      <a:fillRect/>
-                    </a:stretch>
-                  </pic:blipFill>
-                  <pic:spPr>
-                    <a:xfrm>
-                      <a:off x="0" y="0"/>
-                      <a:ext cx="5040000" cy="2520000"/>
-                    </a:xfrm>
-                    <a:prstGeom prst="rect"/>
-                  </pic:spPr>
-                </pic:pic>
-              </a:graphicData>
-            </a:graphic>
-          </wp:inline>
-        </w:drawing>
+        <w:t xml:space="preserve"> while inflation declined from 0.9% to 0.7%.</w:t>
+      </w:r>
+      <w:r>
+        <w:t xml:space="preserve"> At the end of 2020, the central bank set the policy rate at 1.8%.</w:t>
       </w:r>
     </w:p>
     <w:p>
@@ -190,7 +145,7 @@
         <w:pStyle w:val="Heading2"/>
       </w:pPr>
       <w:r>
-        <w:t>Current account balance posted a deficit</w:t>
+        <w:t>Current account balance deficit</w:t>
       </w:r>
     </w:p>
     <w:p>
@@ -198,7 +153,10 @@
         <w:jc w:val="both"/>
       </w:pPr>
       <w:r>
-        <w:t>Current account balance (CAB) recorded a deficit at nan% of GDP in 2019. Net trade in goods and services reached USD nan billion. In 2018, CAB posted a deficit at 2.1% of GDP.</w:t>
+        <w:t>The current account balance (CAB) recorded a deficit at nan% of GDP in 2019,</w:t>
+      </w:r>
+      <w:r>
+        <w:t xml:space="preserve"> compared to 2.1% in 2018.</w:t>
       </w:r>
     </w:p>
     <w:p>
@@ -206,7 +164,10 @@
         <w:jc w:val="both"/>
       </w:pPr>
       <w:r>
-        <w:t>China is the country's top export destination accounting for 14.2% of total exports in 2019. Other major exports partners include Singapore (13.9%), USA (9.7%), China, Hong Kong SAR (6.7%), and Japan (6.6%). Top export commodities are electrical machinery and equipment and parts thereof; sound recorders and reproducers; television image and sound recorders and reproducers, parts and accessories of such articles, accounting for 34.4% of total exports.</w:t>
+        <w:t>China is the top export destination (14.2% of exports in 2019). Other major exports partners include Singapore (13.9%), USA (9.7%), and China, Hong Kong SAR (6.7%).</w:t>
+      </w:r>
+      <w:r>
+        <w:t xml:space="preserve"> Top export products are electrical machinery and equipment and parts thereof; sound recorders and reproducers; television image and sound recorders and reproducers, parts and accessories of such articles (34.4% of exports).</w:t>
       </w:r>
     </w:p>
     <w:p>
@@ -214,7 +175,10 @@
         <w:jc w:val="both"/>
       </w:pPr>
       <w:r>
-        <w:t>For imports, top imports origin in 2019 is China (20.7% of total imports), followed by Singapore (10.5%), USA (8.1%), Japan (7.5%),  and Other Asia, nes (6.7%). Major import commodities are electrical machinery and equipment and parts thereof; sound recorders and reproducers; television image and sound recorders and reproducers, parts and accessories of such articles, accounting for 27.3% of total imports.</w:t>
+        <w:t>Top imports origins are China (20.7%), Singapore (10.5%), USA (8.1%), and Japan (7.5%).</w:t>
+      </w:r>
+      <w:r>
+        <w:t xml:space="preserve"> Major import commodities are electrical machinery and equipment and parts thereof; sound recorders and reproducers; television image and sound recorders and reproducers, parts and accessories of such articles(27.3% of imports).</w:t>
       </w:r>
     </w:p>
     <w:p>
@@ -230,13 +194,13 @@
         <w:jc w:val="both"/>
       </w:pPr>
       <w:r>
-        <w:t>Output plunged by 2.7% year-on-year in Q3 of 2020. Growth in overall economic activity improved from a contraction of 17.1% in the previous quarter. Net exports expanded by the biggest margin at 22.8% annual growth.</w:t>
+        <w:t>Output plunged by 2.7% yoy in Q3 2020</w:t>
       </w:r>
       <w:r>
-        <w:t xml:space="preserve"> Government expenditure expanded by 6.9%.</w:t>
+        <w:t xml:space="preserve"> (-17.0% in the previous quarter).</w:t>
       </w:r>
       <w:r>
-        <w:t xml:space="preserve"> On the other hand, gross capital formation and private consumption shrank by 16.5% and 2.0%, respectively.</w:t>
+        <w:t xml:space="preserve"> Exports slowed down by the largest margin at -4.7% yoy.</w:t>
       </w:r>
     </w:p>
     <w:p>
@@ -244,7 +208,7 @@
         <w:pStyle w:val="Heading2"/>
       </w:pPr>
       <w:r>
-        <w:t>Retail sales picked up</w:t>
+        <w:t>Leading indicators</w:t>
       </w:r>
     </w:p>
     <w:p>
@@ -252,7 +216,10 @@
         <w:jc w:val="both"/>
       </w:pPr>
       <w:r>
-        <w:t>Retail sales picked up by 19.1% year-on-year in September of 2020. Growth in the retail sector increased from a contraction of 4.2% in August, reflecting increased trade activity.</w:t>
+        <w:t>Consumer confidence index was in the pessimistic territory at 91.6 in Q3 (85.9 in Q2).</w:t>
+      </w:r>
+      <w:r>
+        <w:t xml:space="preserve"> Industrial production shrank by 2.3% yoy in November (1.1% yoy in October).</w:t>
       </w:r>
     </w:p>
     <w:p>
@@ -260,7 +227,7 @@
         <w:pStyle w:val="Heading2"/>
       </w:pPr>
       <w:r>
-        <w:t>Industrial output expanded</w:t>
+        <w:t>Inflation picked up</w:t>
       </w:r>
     </w:p>
     <w:p>
@@ -268,15 +235,18 @@
         <w:jc w:val="both"/>
       </w:pPr>
       <w:r>
-        <w:t>Industrial production expanded by 1.1% year-on-year in September, an increase from 0.0% growth in the previous month. Growth in manufacturing jumped to 4.3% from 2.2%.</w:t>
+        <w:t>Inflation rose to 2.0% yoy in January (-1.5% yoy in December).</w:t>
+      </w:r>
+      <w:r>
+        <w:t xml:space="preserve"> Meanwhile, the central bank maintained the policy rate to 1.8% in January.</w:t>
       </w:r>
     </w:p>
     <w:p>
       <w:pPr>
-        <w:pStyle w:val="Heading2"/>
+        <w:pStyle w:val="Heading1"/>
       </w:pPr>
       <w:r>
-        <w:t>Inflation improved</w:t>
+        <w:t>Outlook favorable this year</w:t>
       </w:r>
     </w:p>
     <w:p>
@@ -284,39 +254,13 @@
         <w:jc w:val="both"/>
       </w:pPr>
       <w:r>
-        <w:t>Overall inflation improved to -1.6% year-on-year in October from -1.4% in the previous month.</w:t>
+        <w:t>As of January 2021, Consensus Economics panelists project economic growth ending at 6.7% in 2021</w:t>
       </w:r>
-    </w:p>
-    <w:p>
-      <w:pPr>
-        <w:jc w:val="both"/>
-      </w:pPr>
       <w:r>
-        <w:t>Malaysia's central bank kept the official policy rate to 1.75% in November from the same in October.</w:t>
+        <w:t>, while in 2022, the panelists foresee growth at 5.3%.</w:t>
       </w:r>
-    </w:p>
-    <w:p>
-      <w:pPr>
-        <w:pStyle w:val="Heading1"/>
-      </w:pPr>
       <w:r>
-        <w:t>Outlook tilted downwards this year</w:t>
-      </w:r>
-    </w:p>
-    <w:p>
-      <w:pPr>
-        <w:jc w:val="both"/>
-      </w:pPr>
-      <w:r>
-        <w:t>On November 2020, Consensus Economics panelists project Malaysia's economic growth ending in 2020 at -6.4%. In 2021, the panelists foresee growth at 6.6%. Over the same period, consumption is expected to grow by -5.6% and 7.2%, while investment is projected to grow by -15.6% and 9.4%. Industrial production is seen to grow by -4.5% and 6.2%.</w:t>
-      </w:r>
-    </w:p>
-    <w:p>
-      <w:pPr>
-        <w:jc w:val="both"/>
-      </w:pPr>
-      <w:r>
-        <w:t>Meanwhile, Consensus Economics panelists foresee inflation averaging in 2020 at -1.0%. In 2021, the panelists project inflation at 1.8%.</w:t>
+        <w:t xml:space="preserve"> Over the same period, consumption is expected to change by 7.4% and 5.9%, while investment is projected to change by 9.8% and 6.1%. Industrial production is seen to change by 5.8% and 4.3%. Finally, Consensus Economics foresee inflation at 1.8% in 2021 and 2.0% in 2022.</w:t>
       </w:r>
     </w:p>
     <w:p>
@@ -328,7 +272,7 @@
           <w:i/>
           <w:sz w:val="20"/>
         </w:rPr>
-        <w:t>Sources: Consensus Economics, The World Bank, UN Comtrade, Haver Analytics, and National Sources. Accessed 05 December 2020.</w:t>
+        <w:t>Sources: Consensus Economics, The World Bank, UN Comtrade, Haver Analytics, and National Sources. Accessed 05 February 2021.</w:t>
       </w:r>
     </w:p>
     <w:sectPr>

</xml_diff>